<commit_message>
Processo de imersão iniciado
</commit_message>
<xml_diff>
--- a/Sistema/Ficha.docx
+++ b/Sistema/Ficha.docx
@@ -200,25 +200,15 @@
           <w:sz w:val="32"/>
           <w:szCs w:val="32"/>
         </w:rPr>
-        <w:t>Qualidades</w:t>
-      </w:r>
-      <w:r>
-        <w:rPr>
-          <w:rFonts w:ascii="Times New Roman" w:hAnsi="Times New Roman" w:cs="Times New Roman"/>
-          <w:b/>
-          <w:bCs/>
-          <w:sz w:val="32"/>
-          <w:szCs w:val="32"/>
-        </w:rPr>
-        <w:t>:</w:t>
-      </w:r>
-      <w:r>
-        <w:rPr>
-          <w:rFonts w:ascii="Times New Roman" w:hAnsi="Times New Roman" w:cs="Times New Roman"/>
-          <w:sz w:val="32"/>
-          <w:szCs w:val="32"/>
-        </w:rPr>
-        <w:t xml:space="preserve"> _, _, _, _, _.</w:t>
+        <w:t>Qualidades:</w:t>
+      </w:r>
+      <w:r>
+        <w:rPr>
+          <w:rFonts w:ascii="Times New Roman" w:hAnsi="Times New Roman" w:cs="Times New Roman"/>
+          <w:sz w:val="32"/>
+          <w:szCs w:val="32"/>
+        </w:rPr>
+        <w:t xml:space="preserve"> _, _, _.</w:t>
       </w:r>
     </w:p>
     <w:p>
@@ -250,55 +240,7 @@
           <w:sz w:val="32"/>
           <w:szCs w:val="32"/>
         </w:rPr>
-        <w:t xml:space="preserve"> _, _, </w:t>
-      </w:r>
-      <w:r>
-        <w:rPr>
-          <w:rFonts w:ascii="Times New Roman" w:hAnsi="Times New Roman" w:cs="Times New Roman"/>
-          <w:sz w:val="32"/>
-          <w:szCs w:val="32"/>
-        </w:rPr>
-        <w:t>_,</w:t>
-      </w:r>
-      <w:r>
-        <w:rPr>
-          <w:rFonts w:ascii="Times New Roman" w:hAnsi="Times New Roman" w:cs="Times New Roman"/>
-          <w:sz w:val="32"/>
-          <w:szCs w:val="32"/>
-        </w:rPr>
-        <w:t xml:space="preserve"> </w:t>
-      </w:r>
-      <w:r>
-        <w:rPr>
-          <w:rFonts w:ascii="Times New Roman" w:hAnsi="Times New Roman" w:cs="Times New Roman"/>
-          <w:sz w:val="32"/>
-          <w:szCs w:val="32"/>
-        </w:rPr>
-        <w:t>_,</w:t>
-      </w:r>
-      <w:r>
-        <w:rPr>
-          <w:rFonts w:ascii="Times New Roman" w:hAnsi="Times New Roman" w:cs="Times New Roman"/>
-          <w:sz w:val="32"/>
-          <w:szCs w:val="32"/>
-        </w:rPr>
-        <w:t xml:space="preserve"> </w:t>
-      </w:r>
-      <w:r>
-        <w:rPr>
-          <w:rFonts w:ascii="Times New Roman" w:hAnsi="Times New Roman" w:cs="Times New Roman"/>
-          <w:sz w:val="32"/>
-          <w:szCs w:val="32"/>
-        </w:rPr>
-        <w:t>_</w:t>
-      </w:r>
-      <w:r>
-        <w:rPr>
-          <w:rFonts w:ascii="Times New Roman" w:hAnsi="Times New Roman" w:cs="Times New Roman"/>
-          <w:sz w:val="32"/>
-          <w:szCs w:val="32"/>
-        </w:rPr>
-        <w:t>.</w:t>
+        <w:t xml:space="preserve"> _, _, _.</w:t>
       </w:r>
     </w:p>
     <w:p>
@@ -417,27 +359,7 @@
           <w:sz w:val="32"/>
           <w:szCs w:val="32"/>
         </w:rPr>
-        <w:t>Nível</w:t>
-      </w:r>
-      <w:r>
-        <w:rPr>
-          <w:rFonts w:ascii="Times New Roman" w:hAnsi="Times New Roman" w:cs="Times New Roman"/>
-          <w:b/>
-          <w:bCs/>
-          <w:sz w:val="32"/>
-          <w:szCs w:val="32"/>
-        </w:rPr>
-        <w:t>:</w:t>
-      </w:r>
-      <w:r>
-        <w:rPr>
-          <w:rFonts w:ascii="Times New Roman" w:hAnsi="Times New Roman" w:cs="Times New Roman"/>
-          <w:b/>
-          <w:bCs/>
-          <w:sz w:val="32"/>
-          <w:szCs w:val="32"/>
-        </w:rPr>
-        <w:t xml:space="preserve"> </w:t>
+        <w:t xml:space="preserve">Nível: </w:t>
       </w:r>
       <w:r>
         <w:rPr>
@@ -527,27 +449,7 @@
           <w:sz w:val="32"/>
           <w:szCs w:val="32"/>
         </w:rPr>
-        <w:t>Aqua</w:t>
-      </w:r>
-      <w:r>
-        <w:rPr>
-          <w:rFonts w:ascii="Times New Roman" w:hAnsi="Times New Roman" w:cs="Times New Roman"/>
-          <w:b/>
-          <w:bCs/>
-          <w:sz w:val="32"/>
-          <w:szCs w:val="32"/>
-        </w:rPr>
-        <w:t>:</w:t>
-      </w:r>
-      <w:r>
-        <w:rPr>
-          <w:rFonts w:ascii="Times New Roman" w:hAnsi="Times New Roman" w:cs="Times New Roman"/>
-          <w:b/>
-          <w:bCs/>
-          <w:sz w:val="32"/>
-          <w:szCs w:val="32"/>
-        </w:rPr>
-        <w:t xml:space="preserve"> </w:t>
+        <w:t xml:space="preserve">Aqua: </w:t>
       </w:r>
       <w:r>
         <w:rPr>

</xml_diff>